<commit_message>
OS n PiAA -> 5
</commit_message>
<xml_diff>
--- a/OS-lab4/report.docx
+++ b/OS-lab4/report.docx
@@ -468,9 +468,9 @@
         <w:tblLook w:firstRow="0" w:noVBand="0" w:lastRow="0" w:firstColumn="0" w:lastColumn="0" w:noHBand="0" w:val="0000"/>
       </w:tblPr>
       <w:tblGrid>
-        <w:gridCol w:w="4120"/>
+        <w:gridCol w:w="4116"/>
         <w:gridCol w:w="2474"/>
-        <w:gridCol w:w="2761"/>
+        <w:gridCol w:w="2765"/>
       </w:tblGrid>
       <w:tr>
         <w:trPr>
@@ -478,7 +478,7 @@
         </w:trPr>
         <w:tc>
           <w:tcPr>
-            <w:tcW w:w="4120" w:type="dxa"/>
+            <w:tcW w:w="4116" w:type="dxa"/>
             <w:tcBorders/>
             <w:shd w:color="auto" w:fill="auto" w:val="clear"/>
             <w:vAlign w:val="bottom"/>
@@ -543,7 +543,7 @@
         </w:tc>
         <w:tc>
           <w:tcPr>
-            <w:tcW w:w="2761" w:type="dxa"/>
+            <w:tcW w:w="2765" w:type="dxa"/>
             <w:tcBorders/>
             <w:shd w:color="auto" w:fill="auto" w:val="clear"/>
             <w:vAlign w:val="bottom"/>
@@ -582,7 +582,7 @@
         </w:trPr>
         <w:tc>
           <w:tcPr>
-            <w:tcW w:w="4120" w:type="dxa"/>
+            <w:tcW w:w="4116" w:type="dxa"/>
             <w:tcBorders/>
             <w:shd w:color="auto" w:fill="auto" w:val="clear"/>
             <w:vAlign w:val="bottom"/>
@@ -641,7 +641,7 @@
         </w:tc>
         <w:tc>
           <w:tcPr>
-            <w:tcW w:w="2761" w:type="dxa"/>
+            <w:tcW w:w="2765" w:type="dxa"/>
             <w:tcBorders/>
             <w:shd w:color="auto" w:fill="auto" w:val="clear"/>
             <w:vAlign w:val="bottom"/>
@@ -1503,7 +1503,25 @@
           <w:sz w:val="28"/>
           <w:szCs w:val="28"/>
         </w:rPr>
-        <w:t>Шаг 2.</w:t>
+        <w:t xml:space="preserve">Шаг </w:t>
+      </w:r>
+      <w:r>
+        <w:rPr>
+          <w:rFonts w:cs="Times New Roman" w:ascii="Times New Roman" w:hAnsi="Times New Roman"/>
+          <w:b/>
+          <w:sz w:val="28"/>
+          <w:szCs w:val="28"/>
+        </w:rPr>
+        <w:t>4</w:t>
+      </w:r>
+      <w:r>
+        <w:rPr>
+          <w:rFonts w:cs="Times New Roman" w:ascii="Times New Roman" w:hAnsi="Times New Roman"/>
+          <w:b/>
+          <w:sz w:val="28"/>
+          <w:szCs w:val="28"/>
+        </w:rPr>
+        <w:t>.</w:t>
       </w:r>
       <w:r>
         <w:rPr>
@@ -3900,7 +3918,16 @@
         </w:rPr>
       </w:pPr>
       <w:r>
-        <w:rPr/>
+        <w:rPr>
+          <w:rFonts w:eastAsia="Calibri" w:cs="" w:cstheme="minorBidi" w:eastAsiaTheme="minorHAnsi" w:ascii="Courier New" w:hAnsi="Courier New"/>
+          <w:b w:val="false"/>
+          <w:bCs w:val="false"/>
+          <w:color w:val="auto"/>
+          <w:kern w:val="0"/>
+          <w:sz w:val="24"/>
+          <w:szCs w:val="24"/>
+          <w:lang w:val="en-US" w:eastAsia="en-US" w:bidi="ar-SA"/>
+        </w:rPr>
       </w:r>
     </w:p>
     <w:p>
@@ -3948,7 +3975,16 @@
         </w:rPr>
       </w:pPr>
       <w:r>
-        <w:rPr/>
+        <w:rPr>
+          <w:rFonts w:eastAsia="Calibri" w:cs="" w:cstheme="minorBidi" w:eastAsiaTheme="minorHAnsi" w:ascii="Courier New" w:hAnsi="Courier New"/>
+          <w:b w:val="false"/>
+          <w:bCs w:val="false"/>
+          <w:color w:val="auto"/>
+          <w:kern w:val="0"/>
+          <w:sz w:val="24"/>
+          <w:szCs w:val="24"/>
+          <w:lang w:val="en-US" w:eastAsia="en-US" w:bidi="ar-SA"/>
+        </w:rPr>
       </w:r>
     </w:p>
     <w:p>
@@ -4033,7 +4069,16 @@
         </w:rPr>
       </w:pPr>
       <w:r>
-        <w:rPr/>
+        <w:rPr>
+          <w:rFonts w:eastAsia="Calibri" w:cs="" w:cstheme="minorBidi" w:eastAsiaTheme="minorHAnsi" w:ascii="Courier New" w:hAnsi="Courier New"/>
+          <w:b w:val="false"/>
+          <w:bCs w:val="false"/>
+          <w:color w:val="auto"/>
+          <w:kern w:val="0"/>
+          <w:sz w:val="24"/>
+          <w:szCs w:val="24"/>
+          <w:lang w:val="en-US" w:eastAsia="en-US" w:bidi="ar-SA"/>
+        </w:rPr>
       </w:r>
     </w:p>
     <w:p>
@@ -4131,7 +4176,16 @@
         </w:rPr>
       </w:pPr>
       <w:r>
-        <w:rPr/>
+        <w:rPr>
+          <w:rFonts w:eastAsia="Calibri" w:cs="" w:cstheme="minorBidi" w:eastAsiaTheme="minorHAnsi" w:ascii="Courier New" w:hAnsi="Courier New"/>
+          <w:b w:val="false"/>
+          <w:bCs w:val="false"/>
+          <w:color w:val="auto"/>
+          <w:kern w:val="0"/>
+          <w:sz w:val="24"/>
+          <w:szCs w:val="24"/>
+          <w:lang w:val="en-US" w:eastAsia="en-US" w:bidi="ar-SA"/>
+        </w:rPr>
       </w:r>
     </w:p>
     <w:p>
@@ -4266,7 +4320,16 @@
         </w:rPr>
       </w:pPr>
       <w:r>
-        <w:rPr/>
+        <w:rPr>
+          <w:rFonts w:eastAsia="Calibri" w:cs="" w:cstheme="minorBidi" w:eastAsiaTheme="minorHAnsi" w:ascii="Courier New" w:hAnsi="Courier New"/>
+          <w:b w:val="false"/>
+          <w:bCs w:val="false"/>
+          <w:color w:val="auto"/>
+          <w:kern w:val="0"/>
+          <w:sz w:val="24"/>
+          <w:szCs w:val="24"/>
+          <w:lang w:val="en-US" w:eastAsia="en-US" w:bidi="ar-SA"/>
+        </w:rPr>
       </w:r>
     </w:p>
     <w:p>
@@ -4468,7 +4531,86 @@
         </w:rPr>
       </w:pPr>
       <w:r>
-        <w:rPr/>
+        <w:rPr>
+          <w:rFonts w:eastAsia="Calibri" w:cs="" w:cstheme="minorBidi" w:eastAsiaTheme="minorHAnsi" w:ascii="Courier New" w:hAnsi="Courier New"/>
+          <w:b w:val="false"/>
+          <w:bCs w:val="false"/>
+          <w:color w:val="auto"/>
+          <w:kern w:val="0"/>
+          <w:sz w:val="24"/>
+          <w:szCs w:val="24"/>
+          <w:lang w:val="en-US" w:eastAsia="en-US" w:bidi="ar-SA"/>
+        </w:rPr>
+      </w:r>
+    </w:p>
+    <w:p>
+      <w:pPr>
+        <w:pStyle w:val="Normal"/>
+        <w:widowControl/>
+        <w:bidi w:val="0"/>
+        <w:spacing w:lineRule="auto" w:line="360" w:before="0" w:after="200"/>
+        <w:ind w:left="0" w:right="0" w:hanging="0"/>
+        <w:jc w:val="left"/>
+        <w:rPr/>
+      </w:pPr>
+      <w:r>
+        <w:rPr>
+          <w:rFonts w:eastAsia="Calibri" w:cs="" w:ascii="Courier New" w:hAnsi="Courier New" w:cstheme="minorBidi" w:eastAsiaTheme="minorHAnsi"/>
+          <w:b w:val="false"/>
+          <w:bCs w:val="false"/>
+          <w:color w:val="auto"/>
+          <w:kern w:val="0"/>
+          <w:sz w:val="24"/>
+          <w:szCs w:val="24"/>
+          <w:lang w:val="en-US" w:eastAsia="en-US" w:bidi="ar-SA"/>
+        </w:rPr>
+        <w:t xml:space="preserve">        </w:t>
+      </w:r>
+      <w:r>
+        <w:rPr>
+          <w:rFonts w:eastAsia="Calibri" w:cs="" w:ascii="Courier New" w:hAnsi="Courier New" w:cstheme="minorBidi" w:eastAsiaTheme="minorHAnsi"/>
+          <w:b w:val="false"/>
+          <w:bCs w:val="false"/>
+          <w:color w:val="auto"/>
+          <w:kern w:val="0"/>
+          <w:sz w:val="24"/>
+          <w:szCs w:val="24"/>
+          <w:lang w:val="en-US" w:eastAsia="en-US" w:bidi="ar-SA"/>
+        </w:rPr>
+        <w:t>TEMP                  dw  0</w:t>
+      </w:r>
+    </w:p>
+    <w:p>
+      <w:pPr>
+        <w:pStyle w:val="Normal"/>
+        <w:widowControl/>
+        <w:bidi w:val="0"/>
+        <w:spacing w:lineRule="auto" w:line="360" w:before="0" w:after="200"/>
+        <w:ind w:left="0" w:right="0" w:hanging="0"/>
+        <w:jc w:val="left"/>
+        <w:rPr>
+          <w:rFonts w:ascii="Courier New" w:hAnsi="Courier New" w:eastAsia="Calibri" w:cs="" w:cstheme="minorBidi" w:eastAsiaTheme="minorHAnsi"/>
+          <w:b w:val="false"/>
+          <w:b w:val="false"/>
+          <w:bCs w:val="false"/>
+          <w:color w:val="auto"/>
+          <w:kern w:val="0"/>
+          <w:sz w:val="24"/>
+          <w:szCs w:val="24"/>
+          <w:lang w:val="en-US" w:eastAsia="en-US" w:bidi="ar-SA"/>
+        </w:rPr>
+      </w:pPr>
+      <w:r>
+        <w:rPr>
+          <w:rFonts w:eastAsia="Calibri" w:cs="" w:cstheme="minorBidi" w:eastAsiaTheme="minorHAnsi" w:ascii="Courier New" w:hAnsi="Courier New"/>
+          <w:b w:val="false"/>
+          <w:bCs w:val="false"/>
+          <w:color w:val="auto"/>
+          <w:kern w:val="0"/>
+          <w:sz w:val="24"/>
+          <w:szCs w:val="24"/>
+          <w:lang w:val="en-US" w:eastAsia="en-US" w:bidi="ar-SA"/>
+        </w:rPr>
       </w:r>
     </w:p>
     <w:p>
@@ -4616,7 +4758,7 @@
           <w:szCs w:val="24"/>
           <w:lang w:val="en-US" w:eastAsia="en-US" w:bidi="ar-SA"/>
         </w:rPr>
-        <w:t>mov     ss, SUB_STACK</w:t>
+        <w:t>mov     TEMP, seg INTERRUPT</w:t>
       </w:r>
     </w:p>
     <w:p>
@@ -4653,7 +4795,81 @@
           <w:szCs w:val="24"/>
           <w:lang w:val="en-US" w:eastAsia="en-US" w:bidi="ar-SA"/>
         </w:rPr>
-        <w:t>mov     sp, 0</w:t>
+        <w:t>mov     ss, TEMP</w:t>
+      </w:r>
+    </w:p>
+    <w:p>
+      <w:pPr>
+        <w:pStyle w:val="Normal"/>
+        <w:widowControl/>
+        <w:bidi w:val="0"/>
+        <w:spacing w:lineRule="auto" w:line="360" w:before="0" w:after="200"/>
+        <w:ind w:left="0" w:right="0" w:hanging="0"/>
+        <w:jc w:val="left"/>
+        <w:rPr/>
+      </w:pPr>
+      <w:r>
+        <w:rPr>
+          <w:rFonts w:eastAsia="Calibri" w:cs="" w:ascii="Courier New" w:hAnsi="Courier New" w:cstheme="minorBidi" w:eastAsiaTheme="minorHAnsi"/>
+          <w:b w:val="false"/>
+          <w:bCs w:val="false"/>
+          <w:color w:val="auto"/>
+          <w:kern w:val="0"/>
+          <w:sz w:val="24"/>
+          <w:szCs w:val="24"/>
+          <w:lang w:val="en-US" w:eastAsia="en-US" w:bidi="ar-SA"/>
+        </w:rPr>
+        <w:t xml:space="preserve">        </w:t>
+      </w:r>
+      <w:r>
+        <w:rPr>
+          <w:rFonts w:eastAsia="Calibri" w:cs="" w:ascii="Courier New" w:hAnsi="Courier New" w:cstheme="minorBidi" w:eastAsiaTheme="minorHAnsi"/>
+          <w:b w:val="false"/>
+          <w:bCs w:val="false"/>
+          <w:color w:val="auto"/>
+          <w:kern w:val="0"/>
+          <w:sz w:val="24"/>
+          <w:szCs w:val="24"/>
+          <w:lang w:val="en-US" w:eastAsia="en-US" w:bidi="ar-SA"/>
+        </w:rPr>
+        <w:t>mov     sp, offset SUB_STACK</w:t>
+      </w:r>
+    </w:p>
+    <w:p>
+      <w:pPr>
+        <w:pStyle w:val="Normal"/>
+        <w:widowControl/>
+        <w:bidi w:val="0"/>
+        <w:spacing w:lineRule="auto" w:line="360" w:before="0" w:after="200"/>
+        <w:ind w:left="0" w:right="0" w:hanging="0"/>
+        <w:jc w:val="left"/>
+        <w:rPr/>
+      </w:pPr>
+      <w:r>
+        <w:rPr>
+          <w:rFonts w:eastAsia="Calibri" w:cs="" w:ascii="Courier New" w:hAnsi="Courier New" w:cstheme="minorBidi" w:eastAsiaTheme="minorHAnsi"/>
+          <w:b w:val="false"/>
+          <w:bCs w:val="false"/>
+          <w:color w:val="auto"/>
+          <w:kern w:val="0"/>
+          <w:sz w:val="24"/>
+          <w:szCs w:val="24"/>
+          <w:lang w:val="en-US" w:eastAsia="en-US" w:bidi="ar-SA"/>
+        </w:rPr>
+        <w:t xml:space="preserve">        </w:t>
+      </w:r>
+      <w:r>
+        <w:rPr>
+          <w:rFonts w:eastAsia="Calibri" w:cs="" w:ascii="Courier New" w:hAnsi="Courier New" w:cstheme="minorBidi" w:eastAsiaTheme="minorHAnsi"/>
+          <w:b w:val="false"/>
+          <w:bCs w:val="false"/>
+          <w:color w:val="auto"/>
+          <w:kern w:val="0"/>
+          <w:sz w:val="24"/>
+          <w:szCs w:val="24"/>
+          <w:lang w:val="en-US" w:eastAsia="en-US" w:bidi="ar-SA"/>
+        </w:rPr>
+        <w:t>add     sp, 256</w:t>
       </w:r>
     </w:p>
     <w:p>
@@ -4677,7 +4893,16 @@
         </w:rPr>
       </w:pPr>
       <w:r>
-        <w:rPr/>
+        <w:rPr>
+          <w:rFonts w:eastAsia="Calibri" w:cs="" w:cstheme="minorBidi" w:eastAsiaTheme="minorHAnsi" w:ascii="Courier New" w:hAnsi="Courier New"/>
+          <w:b w:val="false"/>
+          <w:bCs w:val="false"/>
+          <w:color w:val="auto"/>
+          <w:kern w:val="0"/>
+          <w:sz w:val="24"/>
+          <w:szCs w:val="24"/>
+          <w:lang w:val="en-US" w:eastAsia="en-US" w:bidi="ar-SA"/>
+        </w:rPr>
       </w:r>
     </w:p>
     <w:p>
@@ -4944,7 +5169,16 @@
         </w:rPr>
       </w:pPr>
       <w:r>
-        <w:rPr/>
+        <w:rPr>
+          <w:rFonts w:eastAsia="Calibri" w:cs="" w:cstheme="minorBidi" w:eastAsiaTheme="minorHAnsi" w:ascii="Courier New" w:hAnsi="Courier New"/>
+          <w:b w:val="false"/>
+          <w:bCs w:val="false"/>
+          <w:color w:val="auto"/>
+          <w:kern w:val="0"/>
+          <w:sz w:val="24"/>
+          <w:szCs w:val="24"/>
+          <w:lang w:val="en-US" w:eastAsia="en-US" w:bidi="ar-SA"/>
+        </w:rPr>
       </w:r>
     </w:p>
     <w:p>
@@ -5098,7 +5332,16 @@
         </w:rPr>
       </w:pPr>
       <w:r>
-        <w:rPr/>
+        <w:rPr>
+          <w:rFonts w:eastAsia="Calibri" w:cs="" w:cstheme="minorBidi" w:eastAsiaTheme="minorHAnsi" w:ascii="Courier New" w:hAnsi="Courier New"/>
+          <w:b w:val="false"/>
+          <w:bCs w:val="false"/>
+          <w:color w:val="auto"/>
+          <w:kern w:val="0"/>
+          <w:sz w:val="24"/>
+          <w:szCs w:val="24"/>
+          <w:lang w:val="en-US" w:eastAsia="en-US" w:bidi="ar-SA"/>
+        </w:rPr>
       </w:r>
     </w:p>
     <w:p>
@@ -5285,7 +5528,16 @@
         </w:rPr>
       </w:pPr>
       <w:r>
-        <w:rPr/>
+        <w:rPr>
+          <w:rFonts w:eastAsia="Calibri" w:cs="" w:cstheme="minorBidi" w:eastAsiaTheme="minorHAnsi" w:ascii="Courier New" w:hAnsi="Courier New"/>
+          <w:b w:val="false"/>
+          <w:bCs w:val="false"/>
+          <w:color w:val="auto"/>
+          <w:kern w:val="0"/>
+          <w:sz w:val="24"/>
+          <w:szCs w:val="24"/>
+          <w:lang w:val="en-US" w:eastAsia="en-US" w:bidi="ar-SA"/>
+        </w:rPr>
       </w:r>
     </w:p>
     <w:p>
@@ -5511,7 +5763,16 @@
         </w:rPr>
       </w:pPr>
       <w:r>
-        <w:rPr/>
+        <w:rPr>
+          <w:rFonts w:eastAsia="Calibri" w:cs="" w:cstheme="minorBidi" w:eastAsiaTheme="minorHAnsi" w:ascii="Courier New" w:hAnsi="Courier New"/>
+          <w:b w:val="false"/>
+          <w:bCs w:val="false"/>
+          <w:color w:val="auto"/>
+          <w:kern w:val="0"/>
+          <w:sz w:val="24"/>
+          <w:szCs w:val="24"/>
+          <w:lang w:val="en-US" w:eastAsia="en-US" w:bidi="ar-SA"/>
+        </w:rPr>
       </w:r>
     </w:p>
     <w:p>
@@ -5676,7 +5937,16 @@
         </w:rPr>
       </w:pPr>
       <w:r>
-        <w:rPr/>
+        <w:rPr>
+          <w:rFonts w:eastAsia="Calibri" w:cs="" w:cstheme="minorBidi" w:eastAsiaTheme="minorHAnsi" w:ascii="Courier New" w:hAnsi="Courier New"/>
+          <w:b w:val="false"/>
+          <w:bCs w:val="false"/>
+          <w:color w:val="auto"/>
+          <w:kern w:val="0"/>
+          <w:sz w:val="24"/>
+          <w:szCs w:val="24"/>
+          <w:lang w:val="en-US" w:eastAsia="en-US" w:bidi="ar-SA"/>
+        </w:rPr>
       </w:r>
     </w:p>
     <w:p>
@@ -5977,7 +6247,16 @@
         </w:rPr>
       </w:pPr>
       <w:r>
-        <w:rPr/>
+        <w:rPr>
+          <w:rFonts w:eastAsia="Calibri" w:cs="" w:cstheme="minorBidi" w:eastAsiaTheme="minorHAnsi" w:ascii="Courier New" w:hAnsi="Courier New"/>
+          <w:b w:val="false"/>
+          <w:bCs w:val="false"/>
+          <w:color w:val="auto"/>
+          <w:kern w:val="0"/>
+          <w:sz w:val="24"/>
+          <w:szCs w:val="24"/>
+          <w:lang w:val="en-US" w:eastAsia="en-US" w:bidi="ar-SA"/>
+        </w:rPr>
       </w:r>
     </w:p>
     <w:p>
@@ -6186,7 +6465,16 @@
         </w:rPr>
       </w:pPr>
       <w:r>
-        <w:rPr/>
+        <w:rPr>
+          <w:rFonts w:eastAsia="Calibri" w:cs="" w:cstheme="minorBidi" w:eastAsiaTheme="minorHAnsi" w:ascii="Courier New" w:hAnsi="Courier New"/>
+          <w:b w:val="false"/>
+          <w:bCs w:val="false"/>
+          <w:color w:val="auto"/>
+          <w:kern w:val="0"/>
+          <w:sz w:val="24"/>
+          <w:szCs w:val="24"/>
+          <w:lang w:val="en-US" w:eastAsia="en-US" w:bidi="ar-SA"/>
+        </w:rPr>
       </w:r>
     </w:p>
     <w:p>
@@ -6328,7 +6616,16 @@
         </w:rPr>
       </w:pPr>
       <w:r>
-        <w:rPr/>
+        <w:rPr>
+          <w:rFonts w:eastAsia="Calibri" w:cs="" w:cstheme="minorBidi" w:eastAsiaTheme="minorHAnsi" w:ascii="Courier New" w:hAnsi="Courier New"/>
+          <w:b w:val="false"/>
+          <w:bCs w:val="false"/>
+          <w:color w:val="auto"/>
+          <w:kern w:val="0"/>
+          <w:sz w:val="24"/>
+          <w:szCs w:val="24"/>
+          <w:lang w:val="en-US" w:eastAsia="en-US" w:bidi="ar-SA"/>
+        </w:rPr>
       </w:r>
     </w:p>
     <w:p>
@@ -6389,7 +6686,16 @@
         </w:rPr>
       </w:pPr>
       <w:r>
-        <w:rPr/>
+        <w:rPr>
+          <w:rFonts w:eastAsia="Calibri" w:cs="" w:cstheme="minorBidi" w:eastAsiaTheme="minorHAnsi" w:ascii="Courier New" w:hAnsi="Courier New"/>
+          <w:b w:val="false"/>
+          <w:bCs w:val="false"/>
+          <w:color w:val="auto"/>
+          <w:kern w:val="0"/>
+          <w:sz w:val="24"/>
+          <w:szCs w:val="24"/>
+          <w:lang w:val="en-US" w:eastAsia="en-US" w:bidi="ar-SA"/>
+        </w:rPr>
       </w:r>
     </w:p>
     <w:p>
@@ -6600,7 +6906,16 @@
         </w:rPr>
       </w:pPr>
       <w:r>
-        <w:rPr/>
+        <w:rPr>
+          <w:rFonts w:eastAsia="Calibri" w:cs="" w:cstheme="minorBidi" w:eastAsiaTheme="minorHAnsi" w:ascii="Courier New" w:hAnsi="Courier New"/>
+          <w:b w:val="false"/>
+          <w:bCs w:val="false"/>
+          <w:color w:val="auto"/>
+          <w:kern w:val="0"/>
+          <w:sz w:val="24"/>
+          <w:szCs w:val="24"/>
+          <w:lang w:val="en-US" w:eastAsia="en-US" w:bidi="ar-SA"/>
+        </w:rPr>
       </w:r>
     </w:p>
     <w:p>
@@ -6772,7 +7087,16 @@
         </w:rPr>
       </w:pPr>
       <w:r>
-        <w:rPr/>
+        <w:rPr>
+          <w:rFonts w:eastAsia="Calibri" w:cs="" w:cstheme="minorBidi" w:eastAsiaTheme="minorHAnsi" w:ascii="Courier New" w:hAnsi="Courier New"/>
+          <w:b w:val="false"/>
+          <w:bCs w:val="false"/>
+          <w:color w:val="auto"/>
+          <w:kern w:val="0"/>
+          <w:sz w:val="24"/>
+          <w:szCs w:val="24"/>
+          <w:lang w:val="en-US" w:eastAsia="en-US" w:bidi="ar-SA"/>
+        </w:rPr>
       </w:r>
     </w:p>
     <w:p>
@@ -6833,7 +7157,16 @@
         </w:rPr>
       </w:pPr>
       <w:r>
-        <w:rPr/>
+        <w:rPr>
+          <w:rFonts w:eastAsia="Calibri" w:cs="" w:cstheme="minorBidi" w:eastAsiaTheme="minorHAnsi" w:ascii="Courier New" w:hAnsi="Courier New"/>
+          <w:b w:val="false"/>
+          <w:bCs w:val="false"/>
+          <w:color w:val="auto"/>
+          <w:kern w:val="0"/>
+          <w:sz w:val="24"/>
+          <w:szCs w:val="24"/>
+          <w:lang w:val="en-US" w:eastAsia="en-US" w:bidi="ar-SA"/>
+        </w:rPr>
       </w:r>
     </w:p>
     <w:p>
@@ -6897,7 +7230,16 @@
         </w:rPr>
       </w:pPr>
       <w:r>
-        <w:rPr/>
+        <w:rPr>
+          <w:rFonts w:eastAsia="Calibri" w:cs="" w:cstheme="minorBidi" w:eastAsiaTheme="minorHAnsi" w:ascii="Courier New" w:hAnsi="Courier New"/>
+          <w:b w:val="false"/>
+          <w:bCs w:val="false"/>
+          <w:color w:val="auto"/>
+          <w:kern w:val="0"/>
+          <w:sz w:val="24"/>
+          <w:szCs w:val="24"/>
+          <w:lang w:val="en-US" w:eastAsia="en-US" w:bidi="ar-SA"/>
+        </w:rPr>
       </w:r>
     </w:p>
     <w:p>
@@ -7130,7 +7472,16 @@
         </w:rPr>
       </w:pPr>
       <w:r>
-        <w:rPr/>
+        <w:rPr>
+          <w:rFonts w:eastAsia="Calibri" w:cs="" w:cstheme="minorBidi" w:eastAsiaTheme="minorHAnsi" w:ascii="Courier New" w:hAnsi="Courier New"/>
+          <w:b w:val="false"/>
+          <w:bCs w:val="false"/>
+          <w:color w:val="auto"/>
+          <w:kern w:val="0"/>
+          <w:sz w:val="24"/>
+          <w:szCs w:val="24"/>
+          <w:lang w:val="en-US" w:eastAsia="en-US" w:bidi="ar-SA"/>
+        </w:rPr>
       </w:r>
     </w:p>
     <w:p>
@@ -7317,7 +7668,16 @@
         </w:rPr>
       </w:pPr>
       <w:r>
-        <w:rPr/>
+        <w:rPr>
+          <w:rFonts w:eastAsia="Calibri" w:cs="" w:cstheme="minorBidi" w:eastAsiaTheme="minorHAnsi" w:ascii="Courier New" w:hAnsi="Courier New"/>
+          <w:b w:val="false"/>
+          <w:bCs w:val="false"/>
+          <w:color w:val="auto"/>
+          <w:kern w:val="0"/>
+          <w:sz w:val="24"/>
+          <w:szCs w:val="24"/>
+          <w:lang w:val="en-US" w:eastAsia="en-US" w:bidi="ar-SA"/>
+        </w:rPr>
       </w:r>
     </w:p>
     <w:p>
@@ -7603,7 +7963,16 @@
         </w:rPr>
       </w:pPr>
       <w:r>
-        <w:rPr/>
+        <w:rPr>
+          <w:rFonts w:eastAsia="Calibri" w:cs="" w:cstheme="minorBidi" w:eastAsiaTheme="minorHAnsi" w:ascii="Courier New" w:hAnsi="Courier New"/>
+          <w:b w:val="false"/>
+          <w:bCs w:val="false"/>
+          <w:color w:val="auto"/>
+          <w:kern w:val="0"/>
+          <w:sz w:val="24"/>
+          <w:szCs w:val="24"/>
+          <w:lang w:val="en-US" w:eastAsia="en-US" w:bidi="ar-SA"/>
+        </w:rPr>
       </w:r>
     </w:p>
     <w:p>
@@ -7701,7 +8070,16 @@
         </w:rPr>
       </w:pPr>
       <w:r>
-        <w:rPr/>
+        <w:rPr>
+          <w:rFonts w:eastAsia="Calibri" w:cs="" w:cstheme="minorBidi" w:eastAsiaTheme="minorHAnsi" w:ascii="Courier New" w:hAnsi="Courier New"/>
+          <w:b w:val="false"/>
+          <w:bCs w:val="false"/>
+          <w:color w:val="auto"/>
+          <w:kern w:val="0"/>
+          <w:sz w:val="24"/>
+          <w:szCs w:val="24"/>
+          <w:lang w:val="en-US" w:eastAsia="en-US" w:bidi="ar-SA"/>
+        </w:rPr>
       </w:r>
     </w:p>
     <w:p>
@@ -7875,7 +8253,16 @@
         </w:rPr>
       </w:pPr>
       <w:r>
-        <w:rPr/>
+        <w:rPr>
+          <w:rFonts w:eastAsia="Calibri" w:cs="" w:cstheme="minorBidi" w:eastAsiaTheme="minorHAnsi" w:ascii="Courier New" w:hAnsi="Courier New"/>
+          <w:b w:val="false"/>
+          <w:bCs w:val="false"/>
+          <w:color w:val="auto"/>
+          <w:kern w:val="0"/>
+          <w:sz w:val="24"/>
+          <w:szCs w:val="24"/>
+          <w:lang w:val="en-US" w:eastAsia="en-US" w:bidi="ar-SA"/>
+        </w:rPr>
       </w:r>
     </w:p>
     <w:p>
@@ -7899,7 +8286,16 @@
         </w:rPr>
       </w:pPr>
       <w:r>
-        <w:rPr/>
+        <w:rPr>
+          <w:rFonts w:eastAsia="Calibri" w:cs="" w:cstheme="minorBidi" w:eastAsiaTheme="minorHAnsi" w:ascii="Courier New" w:hAnsi="Courier New"/>
+          <w:b w:val="false"/>
+          <w:bCs w:val="false"/>
+          <w:color w:val="auto"/>
+          <w:kern w:val="0"/>
+          <w:sz w:val="24"/>
+          <w:szCs w:val="24"/>
+          <w:lang w:val="en-US" w:eastAsia="en-US" w:bidi="ar-SA"/>
+        </w:rPr>
       </w:r>
     </w:p>
     <w:p>
@@ -7923,7 +8319,16 @@
         </w:rPr>
       </w:pPr>
       <w:r>
-        <w:rPr/>
+        <w:rPr>
+          <w:rFonts w:eastAsia="Calibri" w:cs="" w:cstheme="minorBidi" w:eastAsiaTheme="minorHAnsi" w:ascii="Courier New" w:hAnsi="Courier New"/>
+          <w:b w:val="false"/>
+          <w:bCs w:val="false"/>
+          <w:color w:val="auto"/>
+          <w:kern w:val="0"/>
+          <w:sz w:val="24"/>
+          <w:szCs w:val="24"/>
+          <w:lang w:val="en-US" w:eastAsia="en-US" w:bidi="ar-SA"/>
+        </w:rPr>
       </w:r>
     </w:p>
     <w:p>
@@ -8138,7 +8543,16 @@
         </w:rPr>
       </w:pPr>
       <w:r>
-        <w:rPr/>
+        <w:rPr>
+          <w:rFonts w:eastAsia="Calibri" w:cs="" w:cstheme="minorBidi" w:eastAsiaTheme="minorHAnsi" w:ascii="Courier New" w:hAnsi="Courier New"/>
+          <w:b w:val="false"/>
+          <w:bCs w:val="false"/>
+          <w:color w:val="auto"/>
+          <w:kern w:val="0"/>
+          <w:sz w:val="24"/>
+          <w:szCs w:val="24"/>
+          <w:lang w:val="en-US" w:eastAsia="en-US" w:bidi="ar-SA"/>
+        </w:rPr>
       </w:r>
     </w:p>
     <w:p>
@@ -8314,7 +8728,16 @@
         </w:rPr>
       </w:pPr>
       <w:r>
-        <w:rPr/>
+        <w:rPr>
+          <w:rFonts w:eastAsia="Calibri" w:cs="" w:cstheme="minorBidi" w:eastAsiaTheme="minorHAnsi" w:ascii="Courier New" w:hAnsi="Courier New"/>
+          <w:b w:val="false"/>
+          <w:bCs w:val="false"/>
+          <w:color w:val="auto"/>
+          <w:kern w:val="0"/>
+          <w:sz w:val="24"/>
+          <w:szCs w:val="24"/>
+          <w:lang w:val="en-US" w:eastAsia="en-US" w:bidi="ar-SA"/>
+        </w:rPr>
       </w:r>
     </w:p>
     <w:p>
@@ -8545,7 +8968,16 @@
         </w:rPr>
       </w:pPr>
       <w:r>
-        <w:rPr/>
+        <w:rPr>
+          <w:rFonts w:eastAsia="Calibri" w:cs="" w:cstheme="minorBidi" w:eastAsiaTheme="minorHAnsi" w:ascii="Courier New" w:hAnsi="Courier New"/>
+          <w:b w:val="false"/>
+          <w:bCs w:val="false"/>
+          <w:color w:val="auto"/>
+          <w:kern w:val="0"/>
+          <w:sz w:val="24"/>
+          <w:szCs w:val="24"/>
+          <w:lang w:val="en-US" w:eastAsia="en-US" w:bidi="ar-SA"/>
+        </w:rPr>
       </w:r>
     </w:p>
     <w:p>
@@ -8773,7 +9205,16 @@
         </w:rPr>
       </w:pPr>
       <w:r>
-        <w:rPr/>
+        <w:rPr>
+          <w:rFonts w:eastAsia="Calibri" w:cs="" w:cstheme="minorBidi" w:eastAsiaTheme="minorHAnsi" w:ascii="Courier New" w:hAnsi="Courier New"/>
+          <w:b w:val="false"/>
+          <w:bCs w:val="false"/>
+          <w:color w:val="auto"/>
+          <w:kern w:val="0"/>
+          <w:sz w:val="24"/>
+          <w:szCs w:val="24"/>
+          <w:lang w:val="en-US" w:eastAsia="en-US" w:bidi="ar-SA"/>
+        </w:rPr>
       </w:r>
     </w:p>
     <w:p>
@@ -8938,7 +9379,16 @@
         </w:rPr>
       </w:pPr>
       <w:r>
-        <w:rPr/>
+        <w:rPr>
+          <w:rFonts w:eastAsia="Calibri" w:cs="" w:cstheme="minorBidi" w:eastAsiaTheme="minorHAnsi" w:ascii="Courier New" w:hAnsi="Courier New"/>
+          <w:b w:val="false"/>
+          <w:bCs w:val="false"/>
+          <w:color w:val="auto"/>
+          <w:kern w:val="0"/>
+          <w:sz w:val="24"/>
+          <w:szCs w:val="24"/>
+          <w:lang w:val="en-US" w:eastAsia="en-US" w:bidi="ar-SA"/>
+        </w:rPr>
       </w:r>
     </w:p>
     <w:p>
@@ -9011,7 +9461,16 @@
         </w:rPr>
       </w:pPr>
       <w:r>
-        <w:rPr/>
+        <w:rPr>
+          <w:rFonts w:eastAsia="Calibri" w:cs="" w:cstheme="minorBidi" w:eastAsiaTheme="minorHAnsi" w:ascii="Courier New" w:hAnsi="Courier New"/>
+          <w:b w:val="false"/>
+          <w:bCs w:val="false"/>
+          <w:color w:val="auto"/>
+          <w:kern w:val="0"/>
+          <w:sz w:val="24"/>
+          <w:szCs w:val="24"/>
+          <w:lang w:val="en-US" w:eastAsia="en-US" w:bidi="ar-SA"/>
+        </w:rPr>
       </w:r>
     </w:p>
     <w:p>
@@ -9035,7 +9494,16 @@
         </w:rPr>
       </w:pPr>
       <w:r>
-        <w:rPr/>
+        <w:rPr>
+          <w:rFonts w:eastAsia="Calibri" w:cs="" w:cstheme="minorBidi" w:eastAsiaTheme="minorHAnsi" w:ascii="Courier New" w:hAnsi="Courier New"/>
+          <w:b w:val="false"/>
+          <w:bCs w:val="false"/>
+          <w:color w:val="auto"/>
+          <w:kern w:val="0"/>
+          <w:sz w:val="24"/>
+          <w:szCs w:val="24"/>
+          <w:lang w:val="en-US" w:eastAsia="en-US" w:bidi="ar-SA"/>
+        </w:rPr>
       </w:r>
     </w:p>
     <w:p>
@@ -9059,7 +9527,16 @@
         </w:rPr>
       </w:pPr>
       <w:r>
-        <w:rPr/>
+        <w:rPr>
+          <w:rFonts w:eastAsia="Calibri" w:cs="" w:cstheme="minorBidi" w:eastAsiaTheme="minorHAnsi" w:ascii="Courier New" w:hAnsi="Courier New"/>
+          <w:b w:val="false"/>
+          <w:bCs w:val="false"/>
+          <w:color w:val="auto"/>
+          <w:kern w:val="0"/>
+          <w:sz w:val="24"/>
+          <w:szCs w:val="24"/>
+          <w:lang w:val="en-US" w:eastAsia="en-US" w:bidi="ar-SA"/>
+        </w:rPr>
       </w:r>
     </w:p>
     <w:p>
@@ -9263,7 +9740,16 @@
         </w:rPr>
       </w:pPr>
       <w:r>
-        <w:rPr/>
+        <w:rPr>
+          <w:rFonts w:eastAsia="Calibri" w:cs="" w:cstheme="minorBidi" w:eastAsiaTheme="minorHAnsi" w:ascii="Courier New" w:hAnsi="Courier New"/>
+          <w:b w:val="false"/>
+          <w:bCs w:val="false"/>
+          <w:color w:val="auto"/>
+          <w:kern w:val="0"/>
+          <w:sz w:val="24"/>
+          <w:szCs w:val="24"/>
+          <w:lang w:val="en-US" w:eastAsia="en-US" w:bidi="ar-SA"/>
+        </w:rPr>
       </w:r>
     </w:p>
     <w:p>
@@ -9365,7 +9851,16 @@
         </w:rPr>
       </w:pPr>
       <w:r>
-        <w:rPr/>
+        <w:rPr>
+          <w:rFonts w:eastAsia="Calibri" w:cs="" w:cstheme="minorBidi" w:eastAsiaTheme="minorHAnsi" w:ascii="Courier New" w:hAnsi="Courier New"/>
+          <w:b w:val="false"/>
+          <w:bCs w:val="false"/>
+          <w:color w:val="auto"/>
+          <w:kern w:val="0"/>
+          <w:sz w:val="24"/>
+          <w:szCs w:val="24"/>
+          <w:lang w:val="en-US" w:eastAsia="en-US" w:bidi="ar-SA"/>
+        </w:rPr>
       </w:r>
     </w:p>
     <w:p>
@@ -9586,7 +10081,16 @@
         </w:rPr>
       </w:pPr>
       <w:r>
-        <w:rPr/>
+        <w:rPr>
+          <w:rFonts w:eastAsia="Calibri" w:cs="" w:cstheme="minorBidi" w:eastAsiaTheme="minorHAnsi" w:ascii="Courier New" w:hAnsi="Courier New"/>
+          <w:b w:val="false"/>
+          <w:bCs w:val="false"/>
+          <w:color w:val="auto"/>
+          <w:kern w:val="0"/>
+          <w:sz w:val="24"/>
+          <w:szCs w:val="24"/>
+          <w:lang w:val="en-US" w:eastAsia="en-US" w:bidi="ar-SA"/>
+        </w:rPr>
       </w:r>
     </w:p>
     <w:p>
@@ -9770,7 +10274,16 @@
         </w:rPr>
       </w:pPr>
       <w:r>
-        <w:rPr/>
+        <w:rPr>
+          <w:rFonts w:eastAsia="Calibri" w:cs="" w:cstheme="minorBidi" w:eastAsiaTheme="minorHAnsi" w:ascii="Courier New" w:hAnsi="Courier New"/>
+          <w:b w:val="false"/>
+          <w:bCs w:val="false"/>
+          <w:color w:val="auto"/>
+          <w:kern w:val="0"/>
+          <w:sz w:val="24"/>
+          <w:szCs w:val="24"/>
+          <w:lang w:val="en-US" w:eastAsia="en-US" w:bidi="ar-SA"/>
+        </w:rPr>
       </w:r>
     </w:p>
     <w:p>
@@ -10106,7 +10619,16 @@
         </w:rPr>
       </w:pPr>
       <w:r>
-        <w:rPr/>
+        <w:rPr>
+          <w:rFonts w:eastAsia="Calibri" w:cs="" w:cstheme="minorBidi" w:eastAsiaTheme="minorHAnsi" w:ascii="Courier New" w:hAnsi="Courier New"/>
+          <w:b w:val="false"/>
+          <w:bCs w:val="false"/>
+          <w:color w:val="auto"/>
+          <w:kern w:val="0"/>
+          <w:sz w:val="24"/>
+          <w:szCs w:val="24"/>
+          <w:lang w:val="en-US" w:eastAsia="en-US" w:bidi="ar-SA"/>
+        </w:rPr>
       </w:r>
     </w:p>
     <w:p>
@@ -10234,7 +10756,16 @@
         </w:rPr>
       </w:pPr>
       <w:r>
-        <w:rPr/>
+        <w:rPr>
+          <w:rFonts w:eastAsia="Calibri" w:cs="" w:cstheme="minorBidi" w:eastAsiaTheme="minorHAnsi" w:ascii="Courier New" w:hAnsi="Courier New"/>
+          <w:b w:val="false"/>
+          <w:bCs w:val="false"/>
+          <w:color w:val="auto"/>
+          <w:kern w:val="0"/>
+          <w:sz w:val="24"/>
+          <w:szCs w:val="24"/>
+          <w:lang w:val="en-US" w:eastAsia="en-US" w:bidi="ar-SA"/>
+        </w:rPr>
       </w:r>
     </w:p>
     <w:p>
@@ -10425,7 +10956,16 @@
         </w:rPr>
       </w:pPr>
       <w:r>
-        <w:rPr/>
+        <w:rPr>
+          <w:rFonts w:eastAsia="Calibri" w:cs="" w:cstheme="minorBidi" w:eastAsiaTheme="minorHAnsi" w:ascii="Courier New" w:hAnsi="Courier New"/>
+          <w:b w:val="false"/>
+          <w:bCs w:val="false"/>
+          <w:color w:val="auto"/>
+          <w:kern w:val="0"/>
+          <w:sz w:val="24"/>
+          <w:szCs w:val="24"/>
+          <w:lang w:val="en-US" w:eastAsia="en-US" w:bidi="ar-SA"/>
+        </w:rPr>
       </w:r>
     </w:p>
     <w:p>
@@ -10524,7 +11064,16 @@
         </w:rPr>
       </w:pPr>
       <w:r>
-        <w:rPr/>
+        <w:rPr>
+          <w:rFonts w:eastAsia="Calibri" w:cs="" w:cstheme="minorBidi" w:eastAsiaTheme="minorHAnsi" w:ascii="Courier New" w:hAnsi="Courier New"/>
+          <w:b w:val="false"/>
+          <w:bCs w:val="false"/>
+          <w:color w:val="auto"/>
+          <w:kern w:val="0"/>
+          <w:sz w:val="24"/>
+          <w:szCs w:val="24"/>
+          <w:lang w:val="en-US" w:eastAsia="en-US" w:bidi="ar-SA"/>
+        </w:rPr>
       </w:r>
     </w:p>
     <w:p>
@@ -10548,7 +11097,16 @@
         </w:rPr>
       </w:pPr>
       <w:r>
-        <w:rPr/>
+        <w:rPr>
+          <w:rFonts w:eastAsia="Calibri" w:cs="" w:cstheme="minorBidi" w:eastAsiaTheme="minorHAnsi" w:ascii="Courier New" w:hAnsi="Courier New"/>
+          <w:b w:val="false"/>
+          <w:bCs w:val="false"/>
+          <w:color w:val="auto"/>
+          <w:kern w:val="0"/>
+          <w:sz w:val="24"/>
+          <w:szCs w:val="24"/>
+          <w:lang w:val="en-US" w:eastAsia="en-US" w:bidi="ar-SA"/>
+        </w:rPr>
       </w:r>
     </w:p>
     <w:p>
@@ -10572,7 +11130,16 @@
         </w:rPr>
       </w:pPr>
       <w:r>
-        <w:rPr/>
+        <w:rPr>
+          <w:rFonts w:eastAsia="Calibri" w:cs="" w:cstheme="minorBidi" w:eastAsiaTheme="minorHAnsi" w:ascii="Courier New" w:hAnsi="Courier New"/>
+          <w:b w:val="false"/>
+          <w:bCs w:val="false"/>
+          <w:color w:val="auto"/>
+          <w:kern w:val="0"/>
+          <w:sz w:val="24"/>
+          <w:szCs w:val="24"/>
+          <w:lang w:val="en-US" w:eastAsia="en-US" w:bidi="ar-SA"/>
+        </w:rPr>
       </w:r>
     </w:p>
     <w:p>
@@ -10698,7 +11265,16 @@
         </w:rPr>
       </w:pPr>
       <w:r>
-        <w:rPr/>
+        <w:rPr>
+          <w:rFonts w:eastAsia="Calibri" w:cs="" w:cstheme="minorBidi" w:eastAsiaTheme="minorHAnsi" w:ascii="Courier New" w:hAnsi="Courier New"/>
+          <w:b w:val="false"/>
+          <w:bCs w:val="false"/>
+          <w:color w:val="auto"/>
+          <w:kern w:val="0"/>
+          <w:sz w:val="24"/>
+          <w:szCs w:val="24"/>
+          <w:lang w:val="en-US" w:eastAsia="en-US" w:bidi="ar-SA"/>
+        </w:rPr>
       </w:r>
     </w:p>
     <w:p>
@@ -10800,7 +11376,16 @@
         </w:rPr>
       </w:pPr>
       <w:r>
-        <w:rPr/>
+        <w:rPr>
+          <w:rFonts w:eastAsia="Calibri" w:cs="" w:cstheme="minorBidi" w:eastAsiaTheme="minorHAnsi" w:ascii="Courier New" w:hAnsi="Courier New"/>
+          <w:b w:val="false"/>
+          <w:bCs w:val="false"/>
+          <w:color w:val="auto"/>
+          <w:kern w:val="0"/>
+          <w:sz w:val="24"/>
+          <w:szCs w:val="24"/>
+          <w:lang w:val="en-US" w:eastAsia="en-US" w:bidi="ar-SA"/>
+        </w:rPr>
       </w:r>
     </w:p>
     <w:p>
@@ -10967,7 +11552,16 @@
         </w:rPr>
       </w:pPr>
       <w:r>
-        <w:rPr/>
+        <w:rPr>
+          <w:rFonts w:eastAsia="Calibri" w:cs="" w:cstheme="minorBidi" w:eastAsiaTheme="minorHAnsi" w:ascii="Courier New" w:hAnsi="Courier New"/>
+          <w:b w:val="false"/>
+          <w:bCs w:val="false"/>
+          <w:color w:val="auto"/>
+          <w:kern w:val="0"/>
+          <w:sz w:val="24"/>
+          <w:szCs w:val="24"/>
+          <w:lang w:val="en-US" w:eastAsia="en-US" w:bidi="ar-SA"/>
+        </w:rPr>
       </w:r>
     </w:p>
     <w:p>
@@ -11017,7 +11611,16 @@
         </w:rPr>
       </w:pPr>
       <w:r>
-        <w:rPr/>
+        <w:rPr>
+          <w:rFonts w:eastAsia="Calibri" w:cs="" w:cstheme="minorBidi" w:eastAsiaTheme="minorHAnsi" w:ascii="Courier New" w:hAnsi="Courier New"/>
+          <w:b w:val="false"/>
+          <w:bCs w:val="false"/>
+          <w:color w:val="auto"/>
+          <w:kern w:val="0"/>
+          <w:sz w:val="24"/>
+          <w:szCs w:val="24"/>
+          <w:lang w:val="en-US" w:eastAsia="en-US" w:bidi="ar-SA"/>
+        </w:rPr>
       </w:r>
     </w:p>
     <w:p>
@@ -11144,7 +11747,16 @@
         </w:rPr>
       </w:pPr>
       <w:r>
-        <w:rPr/>
+        <w:rPr>
+          <w:rFonts w:eastAsia="Calibri" w:cs="" w:cstheme="minorBidi" w:eastAsiaTheme="minorHAnsi" w:ascii="Courier New" w:hAnsi="Courier New"/>
+          <w:b w:val="false"/>
+          <w:bCs w:val="false"/>
+          <w:color w:val="auto"/>
+          <w:kern w:val="0"/>
+          <w:sz w:val="24"/>
+          <w:szCs w:val="24"/>
+          <w:lang w:val="en-US" w:eastAsia="en-US" w:bidi="ar-SA"/>
+        </w:rPr>
       </w:r>
     </w:p>
     <w:p>
@@ -11217,7 +11829,16 @@
         </w:rPr>
       </w:pPr>
       <w:r>
-        <w:rPr/>
+        <w:rPr>
+          <w:rFonts w:eastAsia="Calibri" w:cs="" w:cstheme="minorBidi" w:eastAsiaTheme="minorHAnsi" w:ascii="Courier New" w:hAnsi="Courier New"/>
+          <w:b w:val="false"/>
+          <w:bCs w:val="false"/>
+          <w:color w:val="auto"/>
+          <w:kern w:val="0"/>
+          <w:sz w:val="24"/>
+          <w:szCs w:val="24"/>
+          <w:lang w:val="en-US" w:eastAsia="en-US" w:bidi="ar-SA"/>
+        </w:rPr>
       </w:r>
     </w:p>
     <w:p>
@@ -11241,7 +11862,16 @@
         </w:rPr>
       </w:pPr>
       <w:r>
-        <w:rPr/>
+        <w:rPr>
+          <w:rFonts w:eastAsia="Calibri" w:cs="" w:cstheme="minorBidi" w:eastAsiaTheme="minorHAnsi" w:ascii="Courier New" w:hAnsi="Courier New"/>
+          <w:b w:val="false"/>
+          <w:bCs w:val="false"/>
+          <w:color w:val="auto"/>
+          <w:kern w:val="0"/>
+          <w:sz w:val="24"/>
+          <w:szCs w:val="24"/>
+          <w:lang w:val="en-US" w:eastAsia="en-US" w:bidi="ar-SA"/>
+        </w:rPr>
       </w:r>
     </w:p>
     <w:p>
@@ -11265,7 +11895,16 @@
         </w:rPr>
       </w:pPr>
       <w:r>
-        <w:rPr/>
+        <w:rPr>
+          <w:rFonts w:eastAsia="Calibri" w:cs="" w:cstheme="minorBidi" w:eastAsiaTheme="minorHAnsi" w:ascii="Courier New" w:hAnsi="Courier New"/>
+          <w:b w:val="false"/>
+          <w:bCs w:val="false"/>
+          <w:color w:val="auto"/>
+          <w:kern w:val="0"/>
+          <w:sz w:val="24"/>
+          <w:szCs w:val="24"/>
+          <w:lang w:val="en-US" w:eastAsia="en-US" w:bidi="ar-SA"/>
+        </w:rPr>
       </w:r>
     </w:p>
     <w:p>
@@ -11495,7 +12134,16 @@
         </w:rPr>
       </w:pPr>
       <w:r>
-        <w:rPr/>
+        <w:rPr>
+          <w:rFonts w:eastAsia="Calibri" w:cs="" w:cstheme="minorBidi" w:eastAsiaTheme="minorHAnsi" w:ascii="Courier New" w:hAnsi="Courier New"/>
+          <w:b w:val="false"/>
+          <w:bCs w:val="false"/>
+          <w:color w:val="auto"/>
+          <w:kern w:val="0"/>
+          <w:sz w:val="24"/>
+          <w:szCs w:val="24"/>
+          <w:lang w:val="en-US" w:eastAsia="en-US" w:bidi="ar-SA"/>
+        </w:rPr>
       </w:r>
     </w:p>
     <w:p>
@@ -11594,7 +12242,16 @@
         </w:rPr>
       </w:pPr>
       <w:r>
-        <w:rPr/>
+        <w:rPr>
+          <w:rFonts w:eastAsia="Calibri" w:cs="" w:cstheme="minorBidi" w:eastAsiaTheme="minorHAnsi" w:ascii="Courier New" w:hAnsi="Courier New"/>
+          <w:b w:val="false"/>
+          <w:bCs w:val="false"/>
+          <w:color w:val="auto"/>
+          <w:kern w:val="0"/>
+          <w:sz w:val="24"/>
+          <w:szCs w:val="24"/>
+          <w:lang w:val="en-US" w:eastAsia="en-US" w:bidi="ar-SA"/>
+        </w:rPr>
       </w:r>
     </w:p>
     <w:p>
@@ -11618,7 +12275,16 @@
         </w:rPr>
       </w:pPr>
       <w:r>
-        <w:rPr/>
+        <w:rPr>
+          <w:rFonts w:eastAsia="Calibri" w:cs="" w:cstheme="minorBidi" w:eastAsiaTheme="minorHAnsi" w:ascii="Courier New" w:hAnsi="Courier New"/>
+          <w:b w:val="false"/>
+          <w:bCs w:val="false"/>
+          <w:color w:val="auto"/>
+          <w:kern w:val="0"/>
+          <w:sz w:val="24"/>
+          <w:szCs w:val="24"/>
+          <w:lang w:val="en-US" w:eastAsia="en-US" w:bidi="ar-SA"/>
+        </w:rPr>
       </w:r>
     </w:p>
     <w:p>
@@ -11642,7 +12308,16 @@
         </w:rPr>
       </w:pPr>
       <w:r>
-        <w:rPr/>
+        <w:rPr>
+          <w:rFonts w:eastAsia="Calibri" w:cs="" w:cstheme="minorBidi" w:eastAsiaTheme="minorHAnsi" w:ascii="Courier New" w:hAnsi="Courier New"/>
+          <w:b w:val="false"/>
+          <w:bCs w:val="false"/>
+          <w:color w:val="auto"/>
+          <w:kern w:val="0"/>
+          <w:sz w:val="24"/>
+          <w:szCs w:val="24"/>
+          <w:lang w:val="en-US" w:eastAsia="en-US" w:bidi="ar-SA"/>
+        </w:rPr>
       </w:r>
     </w:p>
     <w:p>
@@ -11838,7 +12513,16 @@
         </w:rPr>
       </w:pPr>
       <w:r>
-        <w:rPr/>
+        <w:rPr>
+          <w:rFonts w:eastAsia="Calibri" w:cs="" w:cstheme="minorBidi" w:eastAsiaTheme="minorHAnsi" w:ascii="Courier New" w:hAnsi="Courier New"/>
+          <w:b w:val="false"/>
+          <w:bCs w:val="false"/>
+          <w:color w:val="auto"/>
+          <w:kern w:val="0"/>
+          <w:sz w:val="24"/>
+          <w:szCs w:val="24"/>
+          <w:lang w:val="en-US" w:eastAsia="en-US" w:bidi="ar-SA"/>
+        </w:rPr>
       </w:r>
     </w:p>
     <w:p>
@@ -11923,7 +12607,16 @@
         </w:rPr>
       </w:pPr>
       <w:r>
-        <w:rPr/>
+        <w:rPr>
+          <w:rFonts w:eastAsia="Calibri" w:cs="" w:cstheme="minorBidi" w:eastAsiaTheme="minorHAnsi" w:ascii="Courier New" w:hAnsi="Courier New"/>
+          <w:b w:val="false"/>
+          <w:bCs w:val="false"/>
+          <w:color w:val="auto"/>
+          <w:kern w:val="0"/>
+          <w:sz w:val="24"/>
+          <w:szCs w:val="24"/>
+          <w:lang w:val="en-US" w:eastAsia="en-US" w:bidi="ar-SA"/>
+        </w:rPr>
       </w:r>
     </w:p>
     <w:p>
@@ -11947,7 +12640,16 @@
         </w:rPr>
       </w:pPr>
       <w:r>
-        <w:rPr/>
+        <w:rPr>
+          <w:rFonts w:eastAsia="Calibri" w:cs="" w:cstheme="minorBidi" w:eastAsiaTheme="minorHAnsi" w:ascii="Courier New" w:hAnsi="Courier New"/>
+          <w:b w:val="false"/>
+          <w:bCs w:val="false"/>
+          <w:color w:val="auto"/>
+          <w:kern w:val="0"/>
+          <w:sz w:val="24"/>
+          <w:szCs w:val="24"/>
+          <w:lang w:val="en-US" w:eastAsia="en-US" w:bidi="ar-SA"/>
+        </w:rPr>
       </w:r>
     </w:p>
     <w:p>
@@ -11971,7 +12673,16 @@
         </w:rPr>
       </w:pPr>
       <w:r>
-        <w:rPr/>
+        <w:rPr>
+          <w:rFonts w:eastAsia="Calibri" w:cs="" w:cstheme="minorBidi" w:eastAsiaTheme="minorHAnsi" w:ascii="Courier New" w:hAnsi="Courier New"/>
+          <w:b w:val="false"/>
+          <w:bCs w:val="false"/>
+          <w:color w:val="auto"/>
+          <w:kern w:val="0"/>
+          <w:sz w:val="24"/>
+          <w:szCs w:val="24"/>
+          <w:lang w:val="en-US" w:eastAsia="en-US" w:bidi="ar-SA"/>
+        </w:rPr>
       </w:r>
     </w:p>
     <w:p>
@@ -12149,7 +12860,16 @@
         </w:rPr>
       </w:pPr>
       <w:r>
-        <w:rPr/>
+        <w:rPr>
+          <w:rFonts w:eastAsia="Calibri" w:cs="" w:cstheme="minorBidi" w:eastAsiaTheme="minorHAnsi" w:ascii="Courier New" w:hAnsi="Courier New"/>
+          <w:b w:val="false"/>
+          <w:bCs w:val="false"/>
+          <w:color w:val="auto"/>
+          <w:kern w:val="0"/>
+          <w:sz w:val="24"/>
+          <w:szCs w:val="24"/>
+          <w:lang w:val="en-US" w:eastAsia="en-US" w:bidi="ar-SA"/>
+        </w:rPr>
       </w:r>
     </w:p>
     <w:p>
@@ -12210,7 +12930,16 @@
         </w:rPr>
       </w:pPr>
       <w:r>
-        <w:rPr/>
+        <w:rPr>
+          <w:rFonts w:eastAsia="Calibri" w:cs="" w:cstheme="minorBidi" w:eastAsiaTheme="minorHAnsi" w:ascii="Courier New" w:hAnsi="Courier New"/>
+          <w:b w:val="false"/>
+          <w:bCs w:val="false"/>
+          <w:color w:val="auto"/>
+          <w:kern w:val="0"/>
+          <w:sz w:val="24"/>
+          <w:szCs w:val="24"/>
+          <w:lang w:val="en-US" w:eastAsia="en-US" w:bidi="ar-SA"/>
+        </w:rPr>
       </w:r>
     </w:p>
     <w:p>
@@ -12297,7 +13026,16 @@
         </w:rPr>
       </w:pPr>
       <w:r>
-        <w:rPr/>
+        <w:rPr>
+          <w:rFonts w:eastAsia="Calibri" w:cs="" w:cstheme="minorBidi" w:eastAsiaTheme="minorHAnsi" w:ascii="Courier New" w:hAnsi="Courier New"/>
+          <w:b w:val="false"/>
+          <w:bCs w:val="false"/>
+          <w:color w:val="auto"/>
+          <w:kern w:val="0"/>
+          <w:sz w:val="24"/>
+          <w:szCs w:val="24"/>
+          <w:lang w:val="en-US" w:eastAsia="en-US" w:bidi="ar-SA"/>
+        </w:rPr>
       </w:r>
     </w:p>
     <w:p>
@@ -12425,7 +13163,16 @@
         </w:rPr>
       </w:pPr>
       <w:r>
-        <w:rPr/>
+        <w:rPr>
+          <w:rFonts w:eastAsia="Calibri" w:cs="" w:cstheme="minorBidi" w:eastAsiaTheme="minorHAnsi" w:ascii="Courier New" w:hAnsi="Courier New"/>
+          <w:b w:val="false"/>
+          <w:bCs w:val="false"/>
+          <w:color w:val="auto"/>
+          <w:kern w:val="0"/>
+          <w:sz w:val="24"/>
+          <w:szCs w:val="24"/>
+          <w:lang w:val="en-US" w:eastAsia="en-US" w:bidi="ar-SA"/>
+        </w:rPr>
       </w:r>
     </w:p>
     <w:p>
@@ -12527,7 +13274,16 @@
         </w:rPr>
       </w:pPr>
       <w:r>
-        <w:rPr/>
+        <w:rPr>
+          <w:rFonts w:eastAsia="Calibri" w:cs="" w:cstheme="minorBidi" w:eastAsiaTheme="minorHAnsi" w:ascii="Courier New" w:hAnsi="Courier New"/>
+          <w:b w:val="false"/>
+          <w:bCs w:val="false"/>
+          <w:color w:val="auto"/>
+          <w:kern w:val="0"/>
+          <w:sz w:val="24"/>
+          <w:szCs w:val="24"/>
+          <w:lang w:val="en-US" w:eastAsia="en-US" w:bidi="ar-SA"/>
+        </w:rPr>
       </w:r>
     </w:p>
     <w:p>
@@ -12702,7 +13458,16 @@
         </w:rPr>
       </w:pPr>
       <w:r>
-        <w:rPr/>
+        <w:rPr>
+          <w:rFonts w:eastAsia="Calibri" w:cs="" w:cstheme="minorBidi" w:eastAsiaTheme="minorHAnsi" w:ascii="Courier New" w:hAnsi="Courier New"/>
+          <w:b w:val="false"/>
+          <w:bCs w:val="false"/>
+          <w:color w:val="auto"/>
+          <w:kern w:val="0"/>
+          <w:sz w:val="24"/>
+          <w:szCs w:val="24"/>
+          <w:lang w:val="en-US" w:eastAsia="en-US" w:bidi="ar-SA"/>
+        </w:rPr>
       </w:r>
     </w:p>
     <w:p>
@@ -12803,7 +13568,16 @@
         </w:rPr>
       </w:pPr>
       <w:r>
-        <w:rPr/>
+        <w:rPr>
+          <w:rFonts w:eastAsia="Calibri" w:cs="" w:cstheme="minorBidi" w:eastAsiaTheme="minorHAnsi" w:ascii="Courier New" w:hAnsi="Courier New"/>
+          <w:b w:val="false"/>
+          <w:bCs w:val="false"/>
+          <w:color w:val="auto"/>
+          <w:kern w:val="0"/>
+          <w:sz w:val="24"/>
+          <w:szCs w:val="24"/>
+          <w:lang w:val="en-US" w:eastAsia="en-US" w:bidi="ar-SA"/>
+        </w:rPr>
       </w:r>
     </w:p>
     <w:p>
@@ -12942,7 +13716,16 @@
         </w:rPr>
       </w:pPr>
       <w:r>
-        <w:rPr/>
+        <w:rPr>
+          <w:rFonts w:eastAsia="Calibri" w:cs="" w:cstheme="minorBidi" w:eastAsiaTheme="minorHAnsi" w:ascii="Courier New" w:hAnsi="Courier New"/>
+          <w:b w:val="false"/>
+          <w:bCs w:val="false"/>
+          <w:color w:val="auto"/>
+          <w:kern w:val="0"/>
+          <w:sz w:val="24"/>
+          <w:szCs w:val="24"/>
+          <w:lang w:val="en-US" w:eastAsia="en-US" w:bidi="ar-SA"/>
+        </w:rPr>
       </w:r>
     </w:p>
     <w:p>
@@ -13043,7 +13826,16 @@
         </w:rPr>
       </w:pPr>
       <w:r>
-        <w:rPr/>
+        <w:rPr>
+          <w:rFonts w:eastAsia="Calibri" w:cs="" w:cstheme="minorBidi" w:eastAsiaTheme="minorHAnsi" w:ascii="Courier New" w:hAnsi="Courier New"/>
+          <w:b w:val="false"/>
+          <w:bCs w:val="false"/>
+          <w:color w:val="auto"/>
+          <w:kern w:val="0"/>
+          <w:sz w:val="24"/>
+          <w:szCs w:val="24"/>
+          <w:lang w:val="en-US" w:eastAsia="en-US" w:bidi="ar-SA"/>
+        </w:rPr>
       </w:r>
     </w:p>
     <w:p>
@@ -13148,7 +13940,16 @@
         </w:rPr>
       </w:pPr>
       <w:r>
-        <w:rPr/>
+        <w:rPr>
+          <w:rFonts w:eastAsia="Calibri" w:cs="" w:cstheme="minorBidi" w:eastAsiaTheme="minorHAnsi" w:ascii="Courier New" w:hAnsi="Courier New"/>
+          <w:b w:val="false"/>
+          <w:bCs w:val="false"/>
+          <w:color w:val="auto"/>
+          <w:kern w:val="0"/>
+          <w:sz w:val="24"/>
+          <w:szCs w:val="24"/>
+          <w:lang w:val="en-US" w:eastAsia="en-US" w:bidi="ar-SA"/>
+        </w:rPr>
       </w:r>
     </w:p>
     <w:p>
@@ -13225,7 +14026,16 @@
         </w:rPr>
       </w:pPr>
       <w:r>
-        <w:rPr/>
+        <w:rPr>
+          <w:rFonts w:eastAsia="Calibri" w:cs="" w:cstheme="minorBidi" w:eastAsiaTheme="minorHAnsi" w:ascii="Courier New" w:hAnsi="Courier New"/>
+          <w:b w:val="false"/>
+          <w:bCs w:val="false"/>
+          <w:color w:val="auto"/>
+          <w:kern w:val="0"/>
+          <w:sz w:val="24"/>
+          <w:szCs w:val="24"/>
+          <w:lang w:val="en-US" w:eastAsia="en-US" w:bidi="ar-SA"/>
+        </w:rPr>
       </w:r>
     </w:p>
     <w:p>
@@ -13273,7 +14083,16 @@
         </w:rPr>
       </w:pPr>
       <w:r>
-        <w:rPr/>
+        <w:rPr>
+          <w:rFonts w:eastAsia="Calibri" w:cs="" w:cstheme="minorBidi" w:eastAsiaTheme="minorHAnsi" w:ascii="Courier New" w:hAnsi="Courier New"/>
+          <w:b w:val="false"/>
+          <w:bCs w:val="false"/>
+          <w:color w:val="auto"/>
+          <w:kern w:val="0"/>
+          <w:sz w:val="24"/>
+          <w:szCs w:val="24"/>
+          <w:lang w:val="en-US" w:eastAsia="en-US" w:bidi="ar-SA"/>
+        </w:rPr>
       </w:r>
     </w:p>
     <w:p>
@@ -13382,7 +14201,16 @@
         </w:rPr>
       </w:pPr>
       <w:r>
-        <w:rPr/>
+        <w:rPr>
+          <w:rFonts w:eastAsia="Calibri" w:cs="" w:cstheme="minorBidi" w:eastAsiaTheme="minorHAnsi" w:ascii="Courier New" w:hAnsi="Courier New"/>
+          <w:b w:val="false"/>
+          <w:bCs w:val="false"/>
+          <w:color w:val="auto"/>
+          <w:kern w:val="0"/>
+          <w:sz w:val="24"/>
+          <w:szCs w:val="24"/>
+          <w:lang w:val="en-US" w:eastAsia="en-US" w:bidi="ar-SA"/>
+        </w:rPr>
       </w:r>
     </w:p>
     <w:p>
@@ -13657,7 +14485,16 @@
         </w:rPr>
       </w:pPr>
       <w:r>
-        <w:rPr/>
+        <w:rPr>
+          <w:rFonts w:eastAsia="Calibri" w:cs="" w:cstheme="minorBidi" w:eastAsiaTheme="minorHAnsi" w:ascii="Courier New" w:hAnsi="Courier New"/>
+          <w:b w:val="false"/>
+          <w:bCs w:val="false"/>
+          <w:color w:val="auto"/>
+          <w:kern w:val="0"/>
+          <w:sz w:val="24"/>
+          <w:szCs w:val="24"/>
+          <w:lang w:val="en-US" w:eastAsia="en-US" w:bidi="ar-SA"/>
+        </w:rPr>
       </w:r>
     </w:p>
     <w:p>

</xml_diff>